<commit_message>
updated virtual host, enables compression and caching
</commit_message>
<xml_diff>
--- a/group3-ahs.docx
+++ b/group3-ahs.docx
@@ -293,8 +293,6 @@
           <w:rFonts w:ascii="Century Gothic" w:hAnsi="Century Gothic"/>
         </w:rPr>
       </w:pPr>
-      <w:bookmarkStart w:id="0" w:name="_GoBack"/>
-      <w:bookmarkEnd w:id="0"/>
     </w:p>
     <w:p>
       <w:pPr>
@@ -368,7 +366,25 @@
           <w:i/>
           <w:sz w:val="24"/>
         </w:rPr>
-        <w:t>/var/www</w:t>
+        <w:t>/</w:t>
+      </w:r>
+      <w:proofErr w:type="spellStart"/>
+      <w:r>
+        <w:rPr>
+          <w:rFonts w:ascii="Arial" w:hAnsi="Arial" w:cs="Arial"/>
+          <w:i/>
+          <w:sz w:val="24"/>
+        </w:rPr>
+        <w:t>var</w:t>
+      </w:r>
+      <w:proofErr w:type="spellEnd"/>
+      <w:r>
+        <w:rPr>
+          <w:rFonts w:ascii="Arial" w:hAnsi="Arial" w:cs="Arial"/>
+          <w:i/>
+          <w:sz w:val="24"/>
+        </w:rPr>
+        <w:t>/www</w:t>
       </w:r>
       <w:r>
         <w:rPr>
@@ -383,7 +399,25 @@
           <w:i/>
           <w:sz w:val="24"/>
         </w:rPr>
-        <w:t xml:space="preserve"> mkdir </w:t>
+        <w:t xml:space="preserve"> </w:t>
+      </w:r>
+      <w:proofErr w:type="spellStart"/>
+      <w:r>
+        <w:rPr>
+          <w:rFonts w:ascii="Arial" w:hAnsi="Arial" w:cs="Arial"/>
+          <w:i/>
+          <w:sz w:val="24"/>
+        </w:rPr>
+        <w:t>mkdir</w:t>
+      </w:r>
+      <w:proofErr w:type="spellEnd"/>
+      <w:r>
+        <w:rPr>
+          <w:rFonts w:ascii="Arial" w:hAnsi="Arial" w:cs="Arial"/>
+          <w:i/>
+          <w:sz w:val="24"/>
+        </w:rPr>
+        <w:t xml:space="preserve"> </w:t>
       </w:r>
       <w:r>
         <w:rPr>
@@ -428,8 +462,17 @@
           <w:rFonts w:ascii="Arial" w:hAnsi="Arial" w:cs="Arial"/>
           <w:sz w:val="20"/>
         </w:rPr>
-        <w:t>a.com we have another folder public_html</w:t>
-      </w:r>
+        <w:t xml:space="preserve">a.com we have another folder </w:t>
+      </w:r>
+      <w:proofErr w:type="spellStart"/>
+      <w:r>
+        <w:rPr>
+          <w:rFonts w:ascii="Arial" w:hAnsi="Arial" w:cs="Arial"/>
+          <w:sz w:val="20"/>
+        </w:rPr>
+        <w:t>public_html</w:t>
+      </w:r>
+      <w:proofErr w:type="spellEnd"/>
     </w:p>
     <w:p>
       <w:pPr>
@@ -502,6 +545,82 @@
     <w:p>
       <w:pPr>
         <w:pStyle w:val="ListParagraph"/>
+        <w:rPr>
+          <w:rFonts w:ascii="Arial" w:hAnsi="Arial" w:cs="Arial"/>
+          <w:i/>
+          <w:sz w:val="24"/>
+        </w:rPr>
+      </w:pPr>
+      <w:r>
+        <w:rPr>
+          <w:rFonts w:ascii="Arial" w:hAnsi="Arial" w:cs="Arial"/>
+          <w:sz w:val="24"/>
+        </w:rPr>
+        <w:t xml:space="preserve">I’ll create two more directories for </w:t>
+      </w:r>
+      <w:r>
+        <w:rPr>
+          <w:rFonts w:ascii="Arial" w:hAnsi="Arial" w:cs="Arial"/>
+          <w:i/>
+          <w:sz w:val="24"/>
+        </w:rPr>
+        <w:t>group3b</w:t>
+      </w:r>
+      <w:r>
+        <w:rPr>
+          <w:rFonts w:ascii="Arial" w:hAnsi="Arial" w:cs="Arial"/>
+          <w:sz w:val="24"/>
+        </w:rPr>
+        <w:t xml:space="preserve"> and </w:t>
+      </w:r>
+      <w:r>
+        <w:rPr>
+          <w:rFonts w:ascii="Arial" w:hAnsi="Arial" w:cs="Arial"/>
+          <w:i/>
+          <w:sz w:val="24"/>
+        </w:rPr>
+        <w:t>group3c</w:t>
+      </w:r>
+    </w:p>
+    <w:p>
+      <w:pPr>
+        <w:pStyle w:val="ListParagraph"/>
+        <w:rPr>
+          <w:rFonts w:ascii="Arial" w:hAnsi="Arial" w:cs="Arial"/>
+          <w:sz w:val="24"/>
+        </w:rPr>
+      </w:pPr>
+    </w:p>
+    <w:p>
+      <w:pPr>
+        <w:pStyle w:val="ListParagraph"/>
+        <w:rPr>
+          <w:rFonts w:ascii="Arial" w:hAnsi="Arial" w:cs="Arial"/>
+          <w:sz w:val="24"/>
+        </w:rPr>
+      </w:pPr>
+    </w:p>
+    <w:p>
+      <w:pPr>
+        <w:pStyle w:val="ListParagraph"/>
+        <w:rPr>
+          <w:rFonts w:ascii="Arial" w:hAnsi="Arial" w:cs="Arial"/>
+          <w:sz w:val="24"/>
+        </w:rPr>
+      </w:pPr>
+    </w:p>
+    <w:p>
+      <w:pPr>
+        <w:pStyle w:val="ListParagraph"/>
+        <w:rPr>
+          <w:rFonts w:ascii="Arial" w:hAnsi="Arial" w:cs="Arial"/>
+          <w:sz w:val="24"/>
+        </w:rPr>
+      </w:pPr>
+    </w:p>
+    <w:p>
+      <w:pPr>
+        <w:pStyle w:val="ListParagraph"/>
         <w:numPr>
           <w:ilvl w:val="0"/>
           <w:numId w:val="1"/>
@@ -518,6 +637,7 @@
         </w:rPr>
         <w:t xml:space="preserve">Issue the command, </w:t>
       </w:r>
+      <w:proofErr w:type="spellStart"/>
       <w:r>
         <w:rPr>
           <w:rFonts w:ascii="Arial" w:hAnsi="Arial" w:cs="Arial"/>
@@ -526,6 +646,7 @@
         </w:rPr>
         <w:t>chown</w:t>
       </w:r>
+      <w:proofErr w:type="spellEnd"/>
       <w:r>
         <w:rPr>
           <w:rFonts w:ascii="Arial" w:hAnsi="Arial" w:cs="Arial"/>
@@ -641,7 +762,23 @@
           <w:rFonts w:ascii="Arial" w:hAnsi="Arial" w:cs="Arial"/>
           <w:sz w:val="24"/>
         </w:rPr>
-        <w:t xml:space="preserve">Next, go inside your public_html folder and create your html file. In some case where you have your files in an online repository </w:t>
+        <w:t xml:space="preserve">Next, go inside your </w:t>
+      </w:r>
+      <w:proofErr w:type="spellStart"/>
+      <w:r>
+        <w:rPr>
+          <w:rFonts w:ascii="Arial" w:hAnsi="Arial" w:cs="Arial"/>
+          <w:sz w:val="24"/>
+        </w:rPr>
+        <w:t>public_html</w:t>
+      </w:r>
+      <w:proofErr w:type="spellEnd"/>
+      <w:r>
+        <w:rPr>
+          <w:rFonts w:ascii="Arial" w:hAnsi="Arial" w:cs="Arial"/>
+          <w:sz w:val="24"/>
+        </w:rPr>
+        <w:t xml:space="preserve"> folder and create your html file. In some case where you have your files in an online repository </w:t>
       </w:r>
       <w:r>
         <w:rPr>
@@ -656,7 +793,23 @@
           <w:rFonts w:ascii="Arial" w:hAnsi="Arial" w:cs="Arial"/>
           <w:sz w:val="24"/>
         </w:rPr>
-        <w:t xml:space="preserve"> your repository inside the public_html folder. </w:t>
+        <w:t xml:space="preserve"> your repository inside the </w:t>
+      </w:r>
+      <w:proofErr w:type="spellStart"/>
+      <w:r>
+        <w:rPr>
+          <w:rFonts w:ascii="Arial" w:hAnsi="Arial" w:cs="Arial"/>
+          <w:sz w:val="24"/>
+        </w:rPr>
+        <w:t>public_html</w:t>
+      </w:r>
+      <w:proofErr w:type="spellEnd"/>
+      <w:r>
+        <w:rPr>
+          <w:rFonts w:ascii="Arial" w:hAnsi="Arial" w:cs="Arial"/>
+          <w:sz w:val="24"/>
+        </w:rPr>
+        <w:t xml:space="preserve"> folder. </w:t>
       </w:r>
     </w:p>
     <w:p>
@@ -681,8 +834,49 @@
           <w:rFonts w:ascii="Arial" w:hAnsi="Arial" w:cs="Arial"/>
           <w:sz w:val="20"/>
         </w:rPr>
-        <w:t>We have our files in github and used the git clone command as shown in the highlighted command below.</w:t>
-      </w:r>
+        <w:t xml:space="preserve">We have our files in </w:t>
+      </w:r>
+      <w:proofErr w:type="spellStart"/>
+      <w:r>
+        <w:rPr>
+          <w:rFonts w:ascii="Arial" w:hAnsi="Arial" w:cs="Arial"/>
+          <w:sz w:val="20"/>
+        </w:rPr>
+        <w:t>github</w:t>
+      </w:r>
+      <w:proofErr w:type="spellEnd"/>
+      <w:r>
+        <w:rPr>
+          <w:rFonts w:ascii="Arial" w:hAnsi="Arial" w:cs="Arial"/>
+          <w:sz w:val="20"/>
+        </w:rPr>
+        <w:t xml:space="preserve"> and used the </w:t>
+      </w:r>
+      <w:proofErr w:type="spellStart"/>
+      <w:r>
+        <w:rPr>
+          <w:rFonts w:ascii="Arial" w:hAnsi="Arial" w:cs="Arial"/>
+          <w:sz w:val="20"/>
+        </w:rPr>
+        <w:t>git</w:t>
+      </w:r>
+      <w:proofErr w:type="spellEnd"/>
+      <w:r>
+        <w:rPr>
+          <w:rFonts w:ascii="Arial" w:hAnsi="Arial" w:cs="Arial"/>
+          <w:sz w:val="20"/>
+        </w:rPr>
+        <w:t xml:space="preserve"> clone command as shown in the highlighted command below.</w:t>
+      </w:r>
+    </w:p>
+    <w:p>
+      <w:pPr>
+        <w:pStyle w:val="ListParagraph"/>
+        <w:rPr>
+          <w:rFonts w:ascii="Arial" w:hAnsi="Arial" w:cs="Arial"/>
+          <w:sz w:val="20"/>
+        </w:rPr>
+      </w:pPr>
     </w:p>
     <w:p>
       <w:pPr>
@@ -690,13 +884,13 @@
         <w:rPr>
           <w:rFonts w:ascii="Arial" w:hAnsi="Arial" w:cs="Arial"/>
           <w:b/>
-          <w:sz w:val="20"/>
-        </w:rPr>
-      </w:pPr>
-      <w:r>
-        <w:rPr>
-          <w:rFonts w:ascii="Arial" w:hAnsi="Arial" w:cs="Arial"/>
-          <w:sz w:val="20"/>
+          <w:sz w:val="24"/>
+        </w:rPr>
+      </w:pPr>
+      <w:r>
+        <w:rPr>
+          <w:rFonts w:ascii="Arial" w:hAnsi="Arial" w:cs="Arial"/>
+          <w:sz w:val="24"/>
         </w:rPr>
         <w:t xml:space="preserve">To check if you successfully clone the repository issue the list command, </w:t>
       </w:r>
@@ -704,7 +898,7 @@
         <w:rPr>
           <w:rFonts w:ascii="Arial" w:hAnsi="Arial" w:cs="Arial"/>
           <w:b/>
-          <w:sz w:val="20"/>
+          <w:sz w:val="24"/>
         </w:rPr>
         <w:t>ls</w:t>
       </w:r>
@@ -792,6 +986,31 @@
     <w:p>
       <w:pPr>
         <w:pStyle w:val="ListParagraph"/>
+        <w:rPr>
+          <w:rFonts w:ascii="Arial" w:hAnsi="Arial" w:cs="Arial"/>
+          <w:sz w:val="24"/>
+        </w:rPr>
+      </w:pPr>
+      <w:r>
+        <w:rPr>
+          <w:rFonts w:ascii="Arial" w:hAnsi="Arial" w:cs="Arial"/>
+          <w:sz w:val="24"/>
+        </w:rPr>
+        <w:t>Same command is to be issued to clone your files in your repository for the case of group3b and group3c folders. Make sure you type in the correct address or path in cloning your repositories.</w:t>
+      </w:r>
+    </w:p>
+    <w:p>
+      <w:pPr>
+        <w:pStyle w:val="ListParagraph"/>
+        <w:rPr>
+          <w:rFonts w:ascii="Arial" w:hAnsi="Arial" w:cs="Arial"/>
+          <w:sz w:val="24"/>
+        </w:rPr>
+      </w:pPr>
+    </w:p>
+    <w:p>
+      <w:pPr>
+        <w:pStyle w:val="ListParagraph"/>
         <w:numPr>
           <w:ilvl w:val="0"/>
           <w:numId w:val="1"/>
@@ -821,7 +1040,25 @@
           <w:i/>
           <w:sz w:val="24"/>
         </w:rPr>
-        <w:t>cd /etc/apache2</w:t>
+        <w:t>cd /</w:t>
+      </w:r>
+      <w:proofErr w:type="spellStart"/>
+      <w:r>
+        <w:rPr>
+          <w:rFonts w:ascii="Arial" w:hAnsi="Arial" w:cs="Arial"/>
+          <w:i/>
+          <w:sz w:val="24"/>
+        </w:rPr>
+        <w:t>etc</w:t>
+      </w:r>
+      <w:proofErr w:type="spellEnd"/>
+      <w:r>
+        <w:rPr>
+          <w:rFonts w:ascii="Arial" w:hAnsi="Arial" w:cs="Arial"/>
+          <w:i/>
+          <w:sz w:val="24"/>
+        </w:rPr>
+        <w:t>/apache2</w:t>
       </w:r>
       <w:r>
         <w:rPr>
@@ -851,7 +1088,21 @@
           <w:rFonts w:ascii="Arial" w:hAnsi="Arial" w:cs="Arial"/>
           <w:sz w:val="24"/>
         </w:rPr>
-        <w:t>command to check files or folders that are present.</w:t>
+        <w:t>command to check files or folders that are present</w:t>
+      </w:r>
+      <w:r>
+        <w:rPr>
+          <w:rFonts w:ascii="Arial" w:hAnsi="Arial" w:cs="Arial"/>
+          <w:sz w:val="24"/>
+        </w:rPr>
+        <w:t xml:space="preserve"> in your present working directory</w:t>
+      </w:r>
+      <w:r>
+        <w:rPr>
+          <w:rFonts w:ascii="Arial" w:hAnsi="Arial" w:cs="Arial"/>
+          <w:sz w:val="24"/>
+        </w:rPr>
+        <w:t>.</w:t>
       </w:r>
       <w:r>
         <w:rPr>
@@ -989,23 +1240,72 @@
           <w:rFonts w:ascii="Arial" w:hAnsi="Arial" w:cs="Arial"/>
           <w:sz w:val="24"/>
         </w:rPr>
-        <w:t>inside sites-available is the default configuration file, named 000-default.conf and default-ssl.conf</w:t>
-      </w:r>
-    </w:p>
-    <w:p>
-      <w:pPr>
-        <w:pStyle w:val="ListParagraph"/>
-        <w:rPr>
-          <w:rFonts w:ascii="Arial" w:hAnsi="Arial" w:cs="Arial"/>
-          <w:sz w:val="24"/>
-        </w:rPr>
-      </w:pPr>
-    </w:p>
-    <w:p>
-      <w:pPr>
-        <w:pStyle w:val="ListParagraph"/>
-        <w:rPr>
-          <w:rFonts w:ascii="Arial" w:hAnsi="Arial" w:cs="Arial"/>
+        <w:t xml:space="preserve">inside </w:t>
+      </w:r>
+      <w:r>
+        <w:rPr>
+          <w:rFonts w:ascii="Arial" w:hAnsi="Arial" w:cs="Arial"/>
+          <w:i/>
+          <w:sz w:val="24"/>
+        </w:rPr>
+        <w:t>sites-available</w:t>
+      </w:r>
+      <w:r>
+        <w:rPr>
+          <w:rFonts w:ascii="Arial" w:hAnsi="Arial" w:cs="Arial"/>
+          <w:sz w:val="24"/>
+        </w:rPr>
+        <w:t xml:space="preserve"> is the default configuration file, named </w:t>
+      </w:r>
+      <w:r>
+        <w:rPr>
+          <w:rFonts w:ascii="Arial" w:hAnsi="Arial" w:cs="Arial"/>
+          <w:i/>
+          <w:sz w:val="24"/>
+        </w:rPr>
+        <w:t>000-default.conf</w:t>
+      </w:r>
+      <w:r>
+        <w:rPr>
+          <w:rFonts w:ascii="Arial" w:hAnsi="Arial" w:cs="Arial"/>
+          <w:sz w:val="24"/>
+        </w:rPr>
+        <w:t xml:space="preserve"> and </w:t>
+      </w:r>
+      <w:r>
+        <w:rPr>
+          <w:rFonts w:ascii="Arial" w:hAnsi="Arial" w:cs="Arial"/>
+          <w:i/>
+          <w:sz w:val="24"/>
+        </w:rPr>
+        <w:t>default-</w:t>
+      </w:r>
+      <w:proofErr w:type="spellStart"/>
+      <w:r>
+        <w:rPr>
+          <w:rFonts w:ascii="Arial" w:hAnsi="Arial" w:cs="Arial"/>
+          <w:i/>
+          <w:sz w:val="24"/>
+        </w:rPr>
+        <w:t>ssl.conf</w:t>
+      </w:r>
+      <w:proofErr w:type="spellEnd"/>
+    </w:p>
+    <w:p>
+      <w:pPr>
+        <w:pStyle w:val="ListParagraph"/>
+        <w:rPr>
+          <w:rFonts w:ascii="Arial" w:hAnsi="Arial" w:cs="Arial"/>
+          <w:sz w:val="24"/>
+        </w:rPr>
+      </w:pPr>
+    </w:p>
+    <w:p>
+      <w:pPr>
+        <w:pStyle w:val="ListParagraph"/>
+        <w:rPr>
+          <w:rFonts w:ascii="Arial" w:hAnsi="Arial" w:cs="Arial"/>
+          <w:i/>
           <w:sz w:val="24"/>
         </w:rPr>
       </w:pPr>
@@ -1038,34 +1338,128 @@
         <w:pStyle w:val="ListParagraph"/>
         <w:rPr>
           <w:rFonts w:ascii="Arial" w:hAnsi="Arial" w:cs="Arial"/>
-          <w:sz w:val="24"/>
-        </w:rPr>
-      </w:pPr>
-    </w:p>
-    <w:p>
-      <w:pPr>
-        <w:pStyle w:val="ListParagraph"/>
-        <w:rPr>
-          <w:rFonts w:ascii="Arial" w:hAnsi="Arial" w:cs="Arial"/>
-          <w:sz w:val="24"/>
-        </w:rPr>
-      </w:pPr>
-    </w:p>
-    <w:p>
-      <w:pPr>
-        <w:pStyle w:val="ListParagraph"/>
-        <w:rPr>
-          <w:rFonts w:ascii="Arial" w:hAnsi="Arial" w:cs="Arial"/>
-          <w:sz w:val="24"/>
-        </w:rPr>
-      </w:pPr>
-      <w:r>
-        <w:rPr>
-          <w:rFonts w:ascii="Arial" w:hAnsi="Arial" w:cs="Arial"/>
-          <w:sz w:val="24"/>
-        </w:rPr>
-        <w:lastRenderedPageBreak/>
-        <w:t xml:space="preserve">It means you copied the default configuration file in a new configuration file for your virtual host. Make sure the newly created configuration file is in the list as you issue the </w:t>
+          <w:i/>
+          <w:sz w:val="24"/>
+        </w:rPr>
+      </w:pPr>
+    </w:p>
+    <w:p>
+      <w:pPr>
+        <w:pStyle w:val="ListParagraph"/>
+        <w:rPr>
+          <w:rFonts w:ascii="Arial" w:hAnsi="Arial" w:cs="Arial"/>
+          <w:sz w:val="24"/>
+        </w:rPr>
+      </w:pPr>
+      <w:r>
+        <w:rPr>
+          <w:rFonts w:ascii="Arial" w:hAnsi="Arial" w:cs="Arial"/>
+          <w:sz w:val="24"/>
+        </w:rPr>
+        <w:t>Type in the command as shown below, the command allows you to copy the default configuration file to a new source file which you named, group3a.com.conf</w:t>
+      </w:r>
+    </w:p>
+    <w:p>
+      <w:pPr>
+        <w:pStyle w:val="ListParagraph"/>
+        <w:rPr>
+          <w:rFonts w:ascii="Arial" w:hAnsi="Arial" w:cs="Arial"/>
+          <w:sz w:val="24"/>
+        </w:rPr>
+      </w:pPr>
+      <w:r>
+        <w:rPr>
+          <w:rFonts w:ascii="Arial" w:hAnsi="Arial" w:cs="Arial"/>
+          <w:sz w:val="24"/>
+        </w:rPr>
+        <w:t xml:space="preserve"> </w:t>
+      </w:r>
+    </w:p>
+    <w:p>
+      <w:pPr>
+        <w:pStyle w:val="ListParagraph"/>
+        <w:rPr>
+          <w:rFonts w:ascii="Arial" w:hAnsi="Arial" w:cs="Arial"/>
+          <w:sz w:val="24"/>
+        </w:rPr>
+      </w:pPr>
+      <w:r>
+        <w:rPr>
+          <w:rFonts w:ascii="Arial" w:hAnsi="Arial" w:cs="Arial"/>
+          <w:noProof/>
+          <w:sz w:val="24"/>
+        </w:rPr>
+        <w:drawing>
+          <wp:inline distT="0" distB="0" distL="0" distR="0">
+            <wp:extent cx="5943600" cy="1144270"/>
+            <wp:effectExtent l="19050" t="19050" r="19050" b="17780"/>
+            <wp:docPr id="6" name="Picture 6"/>
+            <wp:cNvGraphicFramePr>
+              <a:graphicFrameLocks xmlns:a="http://schemas.openxmlformats.org/drawingml/2006/main" noChangeAspect="1"/>
+            </wp:cNvGraphicFramePr>
+            <a:graphic xmlns:a="http://schemas.openxmlformats.org/drawingml/2006/main">
+              <a:graphicData uri="http://schemas.openxmlformats.org/drawingml/2006/picture">
+                <pic:pic xmlns:pic="http://schemas.openxmlformats.org/drawingml/2006/picture">
+                  <pic:nvPicPr>
+                    <pic:cNvPr id="0" name="6.PNG"/>
+                    <pic:cNvPicPr/>
+                  </pic:nvPicPr>
+                  <pic:blipFill>
+                    <a:blip r:embed="rId11">
+                      <a:extLst>
+                        <a:ext uri="{28A0092B-C50C-407E-A947-70E740481C1C}">
+                          <a14:useLocalDpi xmlns:a14="http://schemas.microsoft.com/office/drawing/2010/main" val="0"/>
+                        </a:ext>
+                      </a:extLst>
+                    </a:blip>
+                    <a:stretch>
+                      <a:fillRect/>
+                    </a:stretch>
+                  </pic:blipFill>
+                  <pic:spPr>
+                    <a:xfrm>
+                      <a:off x="0" y="0"/>
+                      <a:ext cx="5943600" cy="1144270"/>
+                    </a:xfrm>
+                    <a:prstGeom prst="rect">
+                      <a:avLst/>
+                    </a:prstGeom>
+                    <a:ln>
+                      <a:solidFill>
+                        <a:schemeClr val="tx1"/>
+                      </a:solidFill>
+                    </a:ln>
+                  </pic:spPr>
+                </pic:pic>
+              </a:graphicData>
+            </a:graphic>
+          </wp:inline>
+        </w:drawing>
+      </w:r>
+    </w:p>
+    <w:p>
+      <w:pPr>
+        <w:pStyle w:val="ListParagraph"/>
+        <w:rPr>
+          <w:rFonts w:ascii="Arial" w:hAnsi="Arial" w:cs="Arial"/>
+          <w:sz w:val="24"/>
+        </w:rPr>
+      </w:pPr>
+    </w:p>
+    <w:p>
+      <w:pPr>
+        <w:pStyle w:val="ListParagraph"/>
+        <w:rPr>
+          <w:rFonts w:ascii="Arial" w:hAnsi="Arial" w:cs="Arial"/>
+          <w:sz w:val="24"/>
+        </w:rPr>
+      </w:pPr>
+      <w:r>
+        <w:rPr>
+          <w:rFonts w:ascii="Arial" w:hAnsi="Arial" w:cs="Arial"/>
+          <w:sz w:val="24"/>
+        </w:rPr>
+        <w:t xml:space="preserve">Make sure the newly created configuration file is in the list as you issue the </w:t>
       </w:r>
       <w:r>
         <w:rPr>
@@ -1080,7 +1474,15 @@
           <w:rFonts w:ascii="Arial" w:hAnsi="Arial" w:cs="Arial"/>
           <w:sz w:val="24"/>
         </w:rPr>
-        <w:t xml:space="preserve"> command which in this case is the group3a.com.conf</w:t>
+        <w:t xml:space="preserve"> command which in this case is the </w:t>
+      </w:r>
+      <w:r>
+        <w:rPr>
+          <w:rFonts w:ascii="Arial" w:hAnsi="Arial" w:cs="Arial"/>
+          <w:i/>
+          <w:sz w:val="24"/>
+        </w:rPr>
+        <w:t>group3a.com.conf</w:t>
       </w:r>
     </w:p>
     <w:p>
@@ -1111,13 +1513,41 @@
         </w:rPr>
         <w:t xml:space="preserve">You now edit your group3a.com.conf file, type </w:t>
       </w:r>
-      <w:r>
-        <w:rPr>
-          <w:rFonts w:ascii="Arial" w:hAnsi="Arial" w:cs="Arial"/>
-          <w:i/>
-          <w:sz w:val="24"/>
-        </w:rPr>
-        <w:t>sudo nano group3a.com.conf</w:t>
+      <w:proofErr w:type="spellStart"/>
+      <w:r>
+        <w:rPr>
+          <w:rFonts w:ascii="Arial" w:hAnsi="Arial" w:cs="Arial"/>
+          <w:i/>
+          <w:sz w:val="24"/>
+        </w:rPr>
+        <w:t>sudo</w:t>
+      </w:r>
+      <w:proofErr w:type="spellEnd"/>
+      <w:r>
+        <w:rPr>
+          <w:rFonts w:ascii="Arial" w:hAnsi="Arial" w:cs="Arial"/>
+          <w:i/>
+          <w:sz w:val="24"/>
+        </w:rPr>
+        <w:t xml:space="preserve"> </w:t>
+      </w:r>
+      <w:proofErr w:type="spellStart"/>
+      <w:r>
+        <w:rPr>
+          <w:rFonts w:ascii="Arial" w:hAnsi="Arial" w:cs="Arial"/>
+          <w:i/>
+          <w:sz w:val="24"/>
+        </w:rPr>
+        <w:t>nano</w:t>
+      </w:r>
+      <w:proofErr w:type="spellEnd"/>
+      <w:r>
+        <w:rPr>
+          <w:rFonts w:ascii="Arial" w:hAnsi="Arial" w:cs="Arial"/>
+          <w:i/>
+          <w:sz w:val="24"/>
+        </w:rPr>
+        <w:t xml:space="preserve"> group3a.com.conf</w:t>
       </w:r>
     </w:p>
     <w:p>
@@ -1150,7 +1580,7 @@
                     <pic:cNvPicPr/>
                   </pic:nvPicPr>
                   <pic:blipFill>
-                    <a:blip r:embed="rId11">
+                    <a:blip r:embed="rId12">
                       <a:extLst>
                         <a:ext uri="{28A0092B-C50C-407E-A947-70E740481C1C}">
                           <a14:useLocalDpi xmlns:a14="http://schemas.microsoft.com/office/drawing/2010/main" val="0"/>
@@ -1237,21 +1667,69 @@
         </w:rPr>
         <w:tab/>
       </w:r>
-      <w:r>
-        <w:rPr>
-          <w:rFonts w:ascii="Arial" w:hAnsi="Arial" w:cs="Arial"/>
-          <w:i/>
-          <w:sz w:val="24"/>
-        </w:rPr>
-        <w:t xml:space="preserve">ServerName, </w:t>
-      </w:r>
-      <w:r>
-        <w:rPr>
-          <w:rFonts w:ascii="Arial" w:hAnsi="Arial" w:cs="Arial"/>
-          <w:i/>
-          <w:sz w:val="24"/>
-        </w:rPr>
-        <w:t>(explain ko pa to if what ito)</w:t>
+      <w:proofErr w:type="spellStart"/>
+      <w:r>
+        <w:rPr>
+          <w:rFonts w:ascii="Arial" w:hAnsi="Arial" w:cs="Arial"/>
+          <w:i/>
+          <w:sz w:val="24"/>
+        </w:rPr>
+        <w:t>ServerName</w:t>
+      </w:r>
+      <w:proofErr w:type="spellEnd"/>
+      <w:r>
+        <w:rPr>
+          <w:rFonts w:ascii="Arial" w:hAnsi="Arial" w:cs="Arial"/>
+          <w:i/>
+          <w:sz w:val="24"/>
+        </w:rPr>
+        <w:t xml:space="preserve">, </w:t>
+      </w:r>
+      <w:r>
+        <w:rPr>
+          <w:rFonts w:ascii="Arial" w:hAnsi="Arial" w:cs="Arial"/>
+          <w:i/>
+          <w:sz w:val="24"/>
+        </w:rPr>
+        <w:t xml:space="preserve">(explain </w:t>
+      </w:r>
+      <w:proofErr w:type="spellStart"/>
+      <w:proofErr w:type="gramStart"/>
+      <w:r>
+        <w:rPr>
+          <w:rFonts w:ascii="Arial" w:hAnsi="Arial" w:cs="Arial"/>
+          <w:i/>
+          <w:sz w:val="24"/>
+        </w:rPr>
+        <w:t>ko</w:t>
+      </w:r>
+      <w:proofErr w:type="spellEnd"/>
+      <w:proofErr w:type="gramEnd"/>
+      <w:r>
+        <w:rPr>
+          <w:rFonts w:ascii="Arial" w:hAnsi="Arial" w:cs="Arial"/>
+          <w:i/>
+          <w:sz w:val="24"/>
+        </w:rPr>
+        <w:t xml:space="preserve"> pa to if what </w:t>
+      </w:r>
+      <w:proofErr w:type="spellStart"/>
+      <w:r>
+        <w:rPr>
+          <w:rFonts w:ascii="Arial" w:hAnsi="Arial" w:cs="Arial"/>
+          <w:i/>
+          <w:sz w:val="24"/>
+        </w:rPr>
+        <w:t>ito</w:t>
+      </w:r>
+      <w:proofErr w:type="spellEnd"/>
+      <w:r>
+        <w:rPr>
+          <w:rFonts w:ascii="Arial" w:hAnsi="Arial" w:cs="Arial"/>
+          <w:i/>
+          <w:sz w:val="24"/>
+        </w:rPr>
+        <w:t>)</w:t>
       </w:r>
     </w:p>
     <w:p>
@@ -1264,13 +1742,23 @@
           <w:sz w:val="24"/>
         </w:rPr>
       </w:pPr>
-      <w:r>
-        <w:rPr>
-          <w:rFonts w:ascii="Arial" w:hAnsi="Arial" w:cs="Arial"/>
-          <w:i/>
-          <w:sz w:val="24"/>
-        </w:rPr>
-        <w:t>ServerAlias,</w:t>
+      <w:proofErr w:type="spellStart"/>
+      <w:r>
+        <w:rPr>
+          <w:rFonts w:ascii="Arial" w:hAnsi="Arial" w:cs="Arial"/>
+          <w:i/>
+          <w:sz w:val="24"/>
+        </w:rPr>
+        <w:t>ServerAlias</w:t>
+      </w:r>
+      <w:proofErr w:type="spellEnd"/>
+      <w:r>
+        <w:rPr>
+          <w:rFonts w:ascii="Arial" w:hAnsi="Arial" w:cs="Arial"/>
+          <w:i/>
+          <w:sz w:val="24"/>
+        </w:rPr>
+        <w:t>,</w:t>
       </w:r>
     </w:p>
     <w:p>
@@ -1283,6 +1771,7 @@
           <w:sz w:val="24"/>
         </w:rPr>
       </w:pPr>
+      <w:proofErr w:type="spellStart"/>
       <w:r>
         <w:rPr>
           <w:rFonts w:ascii="Arial" w:hAnsi="Arial" w:cs="Arial"/>
@@ -1291,6 +1780,7 @@
         </w:rPr>
         <w:t>ServerAdmin</w:t>
       </w:r>
+      <w:proofErr w:type="spellEnd"/>
     </w:p>
     <w:p>
       <w:pPr>
@@ -1302,14 +1792,17 @@
           <w:sz w:val="24"/>
         </w:rPr>
       </w:pPr>
-      <w:r>
-        <w:rPr>
-          <w:rFonts w:ascii="Arial" w:hAnsi="Arial" w:cs="Arial"/>
-          <w:i/>
-          <w:sz w:val="24"/>
-        </w:rPr>
+      <w:proofErr w:type="spellStart"/>
+      <w:r>
+        <w:rPr>
+          <w:rFonts w:ascii="Arial" w:hAnsi="Arial" w:cs="Arial"/>
+          <w:i/>
+          <w:sz w:val="24"/>
+        </w:rPr>
+        <w:lastRenderedPageBreak/>
         <w:t>DocumentRoot</w:t>
       </w:r>
+      <w:proofErr w:type="spellEnd"/>
       <w:r>
         <w:rPr>
           <w:rFonts w:ascii="Arial" w:hAnsi="Arial" w:cs="Arial"/>
@@ -1332,7 +1825,23 @@
           <w:rFonts w:ascii="Arial" w:hAnsi="Arial" w:cs="Arial"/>
           <w:sz w:val="24"/>
         </w:rPr>
-        <w:t>Make sure you entered the right path of your html files and stylesheets in the DocumentRoot, for this will fetch the files in the said path.</w:t>
+        <w:t xml:space="preserve">Make sure you entered the right path of your html files and stylesheets in the </w:t>
+      </w:r>
+      <w:proofErr w:type="spellStart"/>
+      <w:r>
+        <w:rPr>
+          <w:rFonts w:ascii="Arial" w:hAnsi="Arial" w:cs="Arial"/>
+          <w:sz w:val="24"/>
+        </w:rPr>
+        <w:t>DocumentRoot</w:t>
+      </w:r>
+      <w:proofErr w:type="spellEnd"/>
+      <w:r>
+        <w:rPr>
+          <w:rFonts w:ascii="Arial" w:hAnsi="Arial" w:cs="Arial"/>
+          <w:sz w:val="24"/>
+        </w:rPr>
+        <w:t>, for this will fetch the files in the said path.</w:t>
       </w:r>
     </w:p>
     <w:p>
@@ -1417,7 +1926,7 @@
                     <pic:cNvPicPr/>
                   </pic:nvPicPr>
                   <pic:blipFill>
-                    <a:blip r:embed="rId12">
+                    <a:blip r:embed="rId13">
                       <a:extLst>
                         <a:ext uri="{28A0092B-C50C-407E-A947-70E740481C1C}">
                           <a14:useLocalDpi xmlns:a14="http://schemas.microsoft.com/office/drawing/2010/main" val="0"/>
@@ -1497,7 +2006,6 @@
           <w:noProof/>
           <w:sz w:val="24"/>
         </w:rPr>
-        <w:lastRenderedPageBreak/>
         <w:drawing>
           <wp:inline distT="0" distB="0" distL="0" distR="0">
             <wp:extent cx="5943600" cy="811530"/>
@@ -1514,7 +2022,7 @@
                     <pic:cNvPicPr/>
                   </pic:nvPicPr>
                   <pic:blipFill>
-                    <a:blip r:embed="rId13">
+                    <a:blip r:embed="rId14">
                       <a:extLst>
                         <a:ext uri="{28A0092B-C50C-407E-A947-70E740481C1C}">
                           <a14:useLocalDpi xmlns:a14="http://schemas.microsoft.com/office/drawing/2010/main" val="0"/>
@@ -1621,13 +2129,23 @@
         </w:rPr>
         <w:t xml:space="preserve">Restart your apache web server. Issue the command, </w:t>
       </w:r>
-      <w:r>
-        <w:rPr>
-          <w:rFonts w:ascii="Arial" w:hAnsi="Arial" w:cs="Arial"/>
-          <w:i/>
-          <w:sz w:val="24"/>
-        </w:rPr>
-        <w:t>sudo service apache2 restart</w:t>
+      <w:proofErr w:type="spellStart"/>
+      <w:r>
+        <w:rPr>
+          <w:rFonts w:ascii="Arial" w:hAnsi="Arial" w:cs="Arial"/>
+          <w:i/>
+          <w:sz w:val="24"/>
+        </w:rPr>
+        <w:t>sudo</w:t>
+      </w:r>
+      <w:proofErr w:type="spellEnd"/>
+      <w:r>
+        <w:rPr>
+          <w:rFonts w:ascii="Arial" w:hAnsi="Arial" w:cs="Arial"/>
+          <w:i/>
+          <w:sz w:val="24"/>
+        </w:rPr>
+        <w:t xml:space="preserve"> service apache2 restart</w:t>
       </w:r>
     </w:p>
     <w:p>
@@ -1696,7 +2214,7 @@
                     <pic:cNvPicPr/>
                   </pic:nvPicPr>
                   <pic:blipFill>
-                    <a:blip r:embed="rId14">
+                    <a:blip r:embed="rId15">
                       <a:extLst>
                         <a:ext uri="{28A0092B-C50C-407E-A947-70E740481C1C}">
                           <a14:useLocalDpi xmlns:a14="http://schemas.microsoft.com/office/drawing/2010/main" val="0"/>
@@ -1801,6 +2319,7 @@
         </w:rPr>
         <w:t xml:space="preserve"> and the domain name of your website (known to be the </w:t>
       </w:r>
+      <w:proofErr w:type="spellStart"/>
       <w:r>
         <w:rPr>
           <w:rFonts w:ascii="Arial" w:hAnsi="Arial" w:cs="Arial"/>
@@ -1809,6 +2328,7 @@
         </w:rPr>
         <w:t>ServerName</w:t>
       </w:r>
+      <w:proofErr w:type="spellEnd"/>
       <w:r>
         <w:rPr>
           <w:rFonts w:ascii="Arial" w:hAnsi="Arial" w:cs="Arial"/>
@@ -1898,7 +2418,7 @@
                     <pic:cNvPicPr/>
                   </pic:nvPicPr>
                   <pic:blipFill>
-                    <a:blip r:embed="rId15">
+                    <a:blip r:embed="rId16">
                       <a:extLst>
                         <a:ext uri="{28A0092B-C50C-407E-A947-70E740481C1C}">
                           <a14:useLocalDpi xmlns:a14="http://schemas.microsoft.com/office/drawing/2010/main" val="0"/>
@@ -1932,9 +2452,68 @@
     </w:p>
     <w:p>
       <w:pPr>
+        <w:pStyle w:val="ListParagraph"/>
+        <w:rPr>
+          <w:rFonts w:ascii="Arial" w:hAnsi="Arial" w:cs="Arial"/>
+          <w:sz w:val="24"/>
+        </w:rPr>
+      </w:pPr>
+    </w:p>
+    <w:p>
+      <w:pPr>
         <w:ind w:left="720"/>
         <w:rPr>
           <w:rFonts w:ascii="Arial" w:hAnsi="Arial" w:cs="Arial"/>
+          <w:sz w:val="24"/>
+        </w:rPr>
+      </w:pPr>
+      <w:r>
+        <w:rPr>
+          <w:rFonts w:ascii="Arial" w:hAnsi="Arial" w:cs="Arial"/>
+          <w:sz w:val="24"/>
+        </w:rPr>
+        <w:t>Open a web browser and type in the domain name</w:t>
+      </w:r>
+      <w:r>
+        <w:rPr>
+          <w:rFonts w:ascii="Arial" w:hAnsi="Arial" w:cs="Arial"/>
+          <w:i/>
+          <w:sz w:val="24"/>
+        </w:rPr>
+        <w:t xml:space="preserve">, </w:t>
+      </w:r>
+      <w:hyperlink r:id="rId17" w:history="1">
+        <w:r>
+          <w:rPr>
+            <w:rStyle w:val="Hyperlink"/>
+            <w:rFonts w:ascii="Arial" w:hAnsi="Arial" w:cs="Arial"/>
+            <w:i/>
+            <w:sz w:val="24"/>
+          </w:rPr>
+          <w:t>www.group3a.org</w:t>
+        </w:r>
+      </w:hyperlink>
+      <w:r>
+        <w:rPr>
+          <w:rFonts w:ascii="Arial" w:hAnsi="Arial" w:cs="Arial"/>
+          <w:sz w:val="24"/>
+        </w:rPr>
+        <w:t xml:space="preserve"> in the address bar. </w:t>
+      </w:r>
+    </w:p>
+    <w:p>
+      <w:pPr>
+        <w:pStyle w:val="ListParagraph"/>
+        <w:rPr>
+          <w:rFonts w:ascii="Arial" w:hAnsi="Arial" w:cs="Arial"/>
+          <w:sz w:val="24"/>
+        </w:rPr>
+      </w:pPr>
+    </w:p>
+    <w:p>
+      <w:pPr>
+        <w:rPr>
+          <w:rFonts w:ascii="Arial" w:hAnsi="Arial" w:cs="Arial"/>
           <w:noProof/>
           <w:sz w:val="24"/>
         </w:rPr>
@@ -1954,26 +2533,11 @@
           <w:noProof/>
           <w:sz w:val="24"/>
         </w:rPr>
+        <w:lastRenderedPageBreak/>
         <w:drawing>
-          <wp:anchor distT="0" distB="0" distL="114300" distR="114300" simplePos="0" relativeHeight="251658240" behindDoc="1" locked="0" layoutInCell="1" allowOverlap="1" wp14:anchorId="308E38B3" wp14:editId="5B21FA26">
-            <wp:simplePos x="0" y="0"/>
-            <wp:positionH relativeFrom="column">
-              <wp:posOffset>476250</wp:posOffset>
-            </wp:positionH>
-            <wp:positionV relativeFrom="paragraph">
-              <wp:posOffset>530860</wp:posOffset>
-            </wp:positionV>
+          <wp:inline distT="0" distB="0" distL="0" distR="0">
             <wp:extent cx="4905375" cy="2057400"/>
             <wp:effectExtent l="19050" t="19050" r="28575" b="19050"/>
-            <wp:wrapTight wrapText="bothSides">
-              <wp:wrapPolygon edited="0">
-                <wp:start x="-84" y="-200"/>
-                <wp:lineTo x="-84" y="21600"/>
-                <wp:lineTo x="21642" y="21600"/>
-                <wp:lineTo x="21642" y="-200"/>
-                <wp:lineTo x="-84" y="-200"/>
-              </wp:wrapPolygon>
-            </wp:wrapTight>
             <wp:docPr id="14" name="Picture 14"/>
             <wp:cNvGraphicFramePr>
               <a:graphicFrameLocks xmlns:a="http://schemas.openxmlformats.org/drawingml/2006/main" noChangeAspect="1"/>
@@ -1986,7 +2550,7 @@
                     <pic:cNvPicPr/>
                   </pic:nvPicPr>
                   <pic:blipFill rotWithShape="1">
-                    <a:blip r:embed="rId16">
+                    <a:blip r:embed="rId18">
                       <a:extLst>
                         <a:ext uri="{28A0092B-C50C-407E-A947-70E740481C1C}">
                           <a14:useLocalDpi xmlns:a14="http://schemas.microsoft.com/office/drawing/2010/main" val="0"/>
@@ -2018,76 +2582,113 @@
                 </pic:pic>
               </a:graphicData>
             </a:graphic>
-            <wp14:sizeRelH relativeFrom="page">
-              <wp14:pctWidth>0</wp14:pctWidth>
-            </wp14:sizeRelH>
-            <wp14:sizeRelV relativeFrom="page">
-              <wp14:pctHeight>0</wp14:pctHeight>
-            </wp14:sizeRelV>
-          </wp:anchor>
+          </wp:inline>
         </w:drawing>
       </w:r>
-      <w:r>
-        <w:rPr>
-          <w:rFonts w:ascii="Arial" w:hAnsi="Arial" w:cs="Arial"/>
-          <w:sz w:val="24"/>
-        </w:rPr>
-        <w:t>Open a web browser and type</w:t>
-      </w:r>
-      <w:r>
-        <w:rPr>
-          <w:rFonts w:ascii="Arial" w:hAnsi="Arial" w:cs="Arial"/>
-          <w:sz w:val="24"/>
-        </w:rPr>
-        <w:t xml:space="preserve"> in the domain name</w:t>
-      </w:r>
-      <w:r>
-        <w:rPr>
-          <w:rFonts w:ascii="Arial" w:hAnsi="Arial" w:cs="Arial"/>
-          <w:i/>
-          <w:sz w:val="24"/>
-        </w:rPr>
-        <w:t xml:space="preserve">, </w:t>
-      </w:r>
-      <w:hyperlink r:id="rId17" w:history="1">
-        <w:r>
-          <w:rPr>
-            <w:rStyle w:val="Hyperlink"/>
-            <w:rFonts w:ascii="Arial" w:hAnsi="Arial" w:cs="Arial"/>
-            <w:i/>
-            <w:sz w:val="24"/>
-          </w:rPr>
-          <w:t>www.group3a.org</w:t>
-        </w:r>
-      </w:hyperlink>
-      <w:r>
-        <w:rPr>
-          <w:rFonts w:ascii="Arial" w:hAnsi="Arial" w:cs="Arial"/>
-          <w:sz w:val="24"/>
-        </w:rPr>
-        <w:t xml:space="preserve"> in the </w:t>
-      </w:r>
-      <w:r>
-        <w:rPr>
-          <w:rFonts w:ascii="Arial" w:hAnsi="Arial" w:cs="Arial"/>
-          <w:sz w:val="24"/>
-        </w:rPr>
-        <w:t>address bar</w:t>
-      </w:r>
-      <w:r>
-        <w:rPr>
-          <w:rFonts w:ascii="Arial" w:hAnsi="Arial" w:cs="Arial"/>
-          <w:sz w:val="24"/>
-        </w:rPr>
-        <w:t>.</w:t>
-      </w:r>
-      <w:r>
-        <w:rPr>
-          <w:rFonts w:ascii="Arial" w:hAnsi="Arial" w:cs="Arial"/>
-          <w:sz w:val="24"/>
-        </w:rPr>
-        <w:t xml:space="preserve"> </w:t>
-      </w:r>
+    </w:p>
+    <w:p>
+      <w:pPr>
+        <w:rPr>
+          <w:rFonts w:ascii="Arial" w:hAnsi="Arial" w:cs="Arial"/>
+          <w:sz w:val="24"/>
+        </w:rPr>
+      </w:pPr>
+    </w:p>
+    <w:p>
+      <w:pPr>
+        <w:rPr>
+          <w:rFonts w:ascii="Arial" w:hAnsi="Arial" w:cs="Arial"/>
+          <w:sz w:val="24"/>
+        </w:rPr>
+      </w:pPr>
+    </w:p>
+    <w:p>
+      <w:pPr>
+        <w:rPr>
+          <w:rFonts w:ascii="Arial" w:hAnsi="Arial" w:cs="Arial"/>
+          <w:sz w:val="24"/>
+        </w:rPr>
+      </w:pPr>
+    </w:p>
+    <w:p>
+      <w:pPr>
+        <w:rPr>
+          <w:rFonts w:ascii="Arial" w:hAnsi="Arial" w:cs="Arial"/>
+          <w:sz w:val="24"/>
+        </w:rPr>
+      </w:pPr>
+    </w:p>
+    <w:p>
+      <w:pPr>
+        <w:rPr>
+          <w:rFonts w:ascii="Arial" w:hAnsi="Arial" w:cs="Arial"/>
+          <w:sz w:val="24"/>
+        </w:rPr>
+      </w:pPr>
+    </w:p>
+    <w:p>
+      <w:pPr>
+        <w:rPr>
+          <w:rFonts w:ascii="Arial" w:hAnsi="Arial" w:cs="Arial"/>
+          <w:sz w:val="24"/>
+        </w:rPr>
+      </w:pPr>
+    </w:p>
+    <w:p>
+      <w:pPr>
+        <w:rPr>
+          <w:rFonts w:ascii="Arial" w:hAnsi="Arial" w:cs="Arial"/>
+          <w:sz w:val="24"/>
+        </w:rPr>
+      </w:pPr>
+    </w:p>
+    <w:p>
+      <w:pPr>
+        <w:rPr>
+          <w:rFonts w:ascii="Arial" w:hAnsi="Arial" w:cs="Arial"/>
+          <w:sz w:val="24"/>
+        </w:rPr>
+      </w:pPr>
+    </w:p>
+    <w:p>
+      <w:pPr>
+        <w:rPr>
+          <w:rFonts w:ascii="Arial" w:hAnsi="Arial" w:cs="Arial"/>
+          <w:sz w:val="24"/>
+        </w:rPr>
+      </w:pPr>
+    </w:p>
+    <w:p>
+      <w:pPr>
+        <w:rPr>
+          <w:rFonts w:ascii="Arial" w:hAnsi="Arial" w:cs="Arial"/>
+          <w:sz w:val="24"/>
+        </w:rPr>
+      </w:pPr>
+    </w:p>
+    <w:p>
+      <w:pPr>
+        <w:rPr>
+          <w:rFonts w:ascii="Arial" w:hAnsi="Arial" w:cs="Arial"/>
+          <w:sz w:val="24"/>
+        </w:rPr>
+      </w:pPr>
+    </w:p>
+    <w:p>
+      <w:pPr>
+        <w:rPr>
+          <w:rFonts w:ascii="Arial" w:hAnsi="Arial" w:cs="Arial"/>
+          <w:sz w:val="24"/>
+        </w:rPr>
+      </w:pPr>
+    </w:p>
+    <w:p>
+      <w:pPr>
+        <w:rPr>
+          <w:rFonts w:ascii="Arial" w:hAnsi="Arial" w:cs="Arial"/>
+          <w:sz w:val="24"/>
+        </w:rPr>
+      </w:pPr>
     </w:p>
     <w:p>
       <w:pPr>
@@ -2240,6 +2841,7 @@
         </w:rPr>
         <w:t xml:space="preserve">l and </w:t>
       </w:r>
+      <w:proofErr w:type="spellStart"/>
       <w:r>
         <w:rPr>
           <w:rFonts w:ascii="Arial" w:hAnsi="Arial" w:cs="Arial"/>
@@ -2248,6 +2850,7 @@
         </w:rPr>
         <w:t>css</w:t>
       </w:r>
+      <w:proofErr w:type="spellEnd"/>
       <w:r>
         <w:rPr>
           <w:rFonts w:ascii="Arial" w:hAnsi="Arial" w:cs="Arial"/>
@@ -2291,7 +2894,25 @@
           <w:i/>
           <w:sz w:val="24"/>
         </w:rPr>
-        <w:t>cd /etc/apache2</w:t>
+        <w:t>cd /</w:t>
+      </w:r>
+      <w:proofErr w:type="spellStart"/>
+      <w:r>
+        <w:rPr>
+          <w:rFonts w:ascii="Arial" w:hAnsi="Arial" w:cs="Arial"/>
+          <w:i/>
+          <w:sz w:val="24"/>
+        </w:rPr>
+        <w:t>etc</w:t>
+      </w:r>
+      <w:proofErr w:type="spellEnd"/>
+      <w:r>
+        <w:rPr>
+          <w:rFonts w:ascii="Arial" w:hAnsi="Arial" w:cs="Arial"/>
+          <w:i/>
+          <w:sz w:val="24"/>
+        </w:rPr>
+        <w:t>/apache2</w:t>
       </w:r>
       <w:r>
         <w:rPr>
@@ -2363,7 +2984,7 @@
                     <pic:cNvPicPr/>
                   </pic:nvPicPr>
                   <pic:blipFill>
-                    <a:blip r:embed="rId18">
+                    <a:blip r:embed="rId19">
                       <a:extLst>
                         <a:ext uri="{28A0092B-C50C-407E-A947-70E740481C1C}">
                           <a14:useLocalDpi xmlns:a14="http://schemas.microsoft.com/office/drawing/2010/main" val="0"/>
@@ -2468,7 +3089,7 @@
                     <pic:cNvPicPr/>
                   </pic:nvPicPr>
                   <pic:blipFill>
-                    <a:blip r:embed="rId19">
+                    <a:blip r:embed="rId20">
                       <a:extLst>
                         <a:ext uri="{28A0092B-C50C-407E-A947-70E740481C1C}">
                           <a14:useLocalDpi xmlns:a14="http://schemas.microsoft.com/office/drawing/2010/main" val="0"/>
@@ -2525,13 +3146,23 @@
         </w:rPr>
         <w:t xml:space="preserve">The </w:t>
       </w:r>
-      <w:r>
-        <w:rPr>
-          <w:rFonts w:ascii="Arial" w:hAnsi="Arial" w:cs="Arial"/>
-          <w:i/>
-          <w:sz w:val="24"/>
-        </w:rPr>
-        <w:t xml:space="preserve">deflate.conf </w:t>
+      <w:proofErr w:type="spellStart"/>
+      <w:r>
+        <w:rPr>
+          <w:rFonts w:ascii="Arial" w:hAnsi="Arial" w:cs="Arial"/>
+          <w:i/>
+          <w:sz w:val="24"/>
+        </w:rPr>
+        <w:t>deflate.conf</w:t>
+      </w:r>
+      <w:proofErr w:type="spellEnd"/>
+      <w:r>
+        <w:rPr>
+          <w:rFonts w:ascii="Arial" w:hAnsi="Arial" w:cs="Arial"/>
+          <w:i/>
+          <w:sz w:val="24"/>
+        </w:rPr>
+        <w:t xml:space="preserve"> </w:t>
       </w:r>
       <w:r>
         <w:rPr>
@@ -2540,14 +3171,52 @@
         </w:rPr>
         <w:t xml:space="preserve">is a file you are going to configure. To do so, type </w:t>
       </w:r>
-      <w:r>
-        <w:rPr>
-          <w:rFonts w:ascii="Arial" w:hAnsi="Arial" w:cs="Arial"/>
-          <w:i/>
-          <w:sz w:val="24"/>
-        </w:rPr>
-        <w:t>sudo nano deflate.conf</w:t>
-      </w:r>
+      <w:proofErr w:type="spellStart"/>
+      <w:r>
+        <w:rPr>
+          <w:rFonts w:ascii="Arial" w:hAnsi="Arial" w:cs="Arial"/>
+          <w:i/>
+          <w:sz w:val="24"/>
+        </w:rPr>
+        <w:t>sudo</w:t>
+      </w:r>
+      <w:proofErr w:type="spellEnd"/>
+      <w:r>
+        <w:rPr>
+          <w:rFonts w:ascii="Arial" w:hAnsi="Arial" w:cs="Arial"/>
+          <w:i/>
+          <w:sz w:val="24"/>
+        </w:rPr>
+        <w:t xml:space="preserve"> </w:t>
+      </w:r>
+      <w:proofErr w:type="spellStart"/>
+      <w:r>
+        <w:rPr>
+          <w:rFonts w:ascii="Arial" w:hAnsi="Arial" w:cs="Arial"/>
+          <w:i/>
+          <w:sz w:val="24"/>
+        </w:rPr>
+        <w:t>nano</w:t>
+      </w:r>
+      <w:proofErr w:type="spellEnd"/>
+      <w:r>
+        <w:rPr>
+          <w:rFonts w:ascii="Arial" w:hAnsi="Arial" w:cs="Arial"/>
+          <w:i/>
+          <w:sz w:val="24"/>
+        </w:rPr>
+        <w:t xml:space="preserve"> </w:t>
+      </w:r>
+      <w:proofErr w:type="spellStart"/>
+      <w:r>
+        <w:rPr>
+          <w:rFonts w:ascii="Arial" w:hAnsi="Arial" w:cs="Arial"/>
+          <w:i/>
+          <w:sz w:val="24"/>
+        </w:rPr>
+        <w:t>deflate.conf</w:t>
+      </w:r>
+      <w:proofErr w:type="spellEnd"/>
       <w:r>
         <w:rPr>
           <w:rFonts w:ascii="Arial" w:hAnsi="Arial" w:cs="Arial"/>
@@ -2597,7 +3266,7 @@
                     <pic:cNvPicPr/>
                   </pic:nvPicPr>
                   <pic:blipFill>
-                    <a:blip r:embed="rId20">
+                    <a:blip r:embed="rId21">
                       <a:extLst>
                         <a:ext uri="{28A0092B-C50C-407E-A947-70E740481C1C}">
                           <a14:useLocalDpi xmlns:a14="http://schemas.microsoft.com/office/drawing/2010/main" val="0"/>
@@ -2653,7 +3322,39 @@
           <w:rFonts w:ascii="Arial" w:hAnsi="Arial" w:cs="Arial"/>
           <w:sz w:val="24"/>
         </w:rPr>
-        <w:t>This enables your html and css files to be compressed or rendered gzip.</w:t>
+        <w:t xml:space="preserve">This enables your html and </w:t>
+      </w:r>
+      <w:proofErr w:type="spellStart"/>
+      <w:r>
+        <w:rPr>
+          <w:rFonts w:ascii="Arial" w:hAnsi="Arial" w:cs="Arial"/>
+          <w:sz w:val="24"/>
+        </w:rPr>
+        <w:t>css</w:t>
+      </w:r>
+      <w:proofErr w:type="spellEnd"/>
+      <w:r>
+        <w:rPr>
+          <w:rFonts w:ascii="Arial" w:hAnsi="Arial" w:cs="Arial"/>
+          <w:sz w:val="24"/>
+        </w:rPr>
+        <w:t xml:space="preserve"> files to be compressed or rendered </w:t>
+      </w:r>
+      <w:proofErr w:type="spellStart"/>
+      <w:r>
+        <w:rPr>
+          <w:rFonts w:ascii="Arial" w:hAnsi="Arial" w:cs="Arial"/>
+          <w:sz w:val="24"/>
+        </w:rPr>
+        <w:t>gzip</w:t>
+      </w:r>
+      <w:proofErr w:type="spellEnd"/>
+      <w:r>
+        <w:rPr>
+          <w:rFonts w:ascii="Arial" w:hAnsi="Arial" w:cs="Arial"/>
+          <w:sz w:val="24"/>
+        </w:rPr>
+        <w:t>.</w:t>
       </w:r>
       <w:r>
         <w:rPr>
@@ -2713,13 +3414,23 @@
         </w:rPr>
         <w:t xml:space="preserve">Restart your apache web server. Issue the command, </w:t>
       </w:r>
-      <w:r>
-        <w:rPr>
-          <w:rFonts w:ascii="Arial" w:hAnsi="Arial" w:cs="Arial"/>
-          <w:i/>
-          <w:sz w:val="24"/>
-        </w:rPr>
-        <w:t>sudo service apache2 restart</w:t>
+      <w:proofErr w:type="spellStart"/>
+      <w:r>
+        <w:rPr>
+          <w:rFonts w:ascii="Arial" w:hAnsi="Arial" w:cs="Arial"/>
+          <w:i/>
+          <w:sz w:val="24"/>
+        </w:rPr>
+        <w:t>sudo</w:t>
+      </w:r>
+      <w:proofErr w:type="spellEnd"/>
+      <w:r>
+        <w:rPr>
+          <w:rFonts w:ascii="Arial" w:hAnsi="Arial" w:cs="Arial"/>
+          <w:i/>
+          <w:sz w:val="24"/>
+        </w:rPr>
+        <w:t xml:space="preserve"> service apache2 restart</w:t>
       </w:r>
     </w:p>
     <w:p>
@@ -2778,7 +3489,7 @@
                     <pic:cNvPicPr/>
                   </pic:nvPicPr>
                   <pic:blipFill rotWithShape="1">
-                    <a:blip r:embed="rId21">
+                    <a:blip r:embed="rId22">
                       <a:extLst>
                         <a:ext uri="{28A0092B-C50C-407E-A947-70E740481C1C}">
                           <a14:useLocalDpi xmlns:a14="http://schemas.microsoft.com/office/drawing/2010/main" val="0"/>
@@ -2822,15 +3533,41 @@
           <w:rFonts w:ascii="Arial" w:hAnsi="Arial" w:cs="Arial"/>
           <w:sz w:val="24"/>
         </w:rPr>
-        <w:t xml:space="preserve">One way to check if your html and css files are rendered in </w:t>
-      </w:r>
-      <w:r>
-        <w:rPr>
-          <w:rFonts w:ascii="Arial" w:hAnsi="Arial" w:cs="Arial"/>
-          <w:i/>
-          <w:sz w:val="24"/>
-        </w:rPr>
-        <w:t xml:space="preserve">gzip </w:t>
+        <w:t xml:space="preserve">One way to check if your html and </w:t>
+      </w:r>
+      <w:proofErr w:type="spellStart"/>
+      <w:r>
+        <w:rPr>
+          <w:rFonts w:ascii="Arial" w:hAnsi="Arial" w:cs="Arial"/>
+          <w:sz w:val="24"/>
+        </w:rPr>
+        <w:t>css</w:t>
+      </w:r>
+      <w:proofErr w:type="spellEnd"/>
+      <w:r>
+        <w:rPr>
+          <w:rFonts w:ascii="Arial" w:hAnsi="Arial" w:cs="Arial"/>
+          <w:sz w:val="24"/>
+        </w:rPr>
+        <w:t xml:space="preserve"> files are rendered in </w:t>
+      </w:r>
+      <w:proofErr w:type="spellStart"/>
+      <w:r>
+        <w:rPr>
+          <w:rFonts w:ascii="Arial" w:hAnsi="Arial" w:cs="Arial"/>
+          <w:i/>
+          <w:sz w:val="24"/>
+        </w:rPr>
+        <w:t>gzip</w:t>
+      </w:r>
+      <w:proofErr w:type="spellEnd"/>
+      <w:r>
+        <w:rPr>
+          <w:rFonts w:ascii="Arial" w:hAnsi="Arial" w:cs="Arial"/>
+          <w:i/>
+          <w:sz w:val="24"/>
+        </w:rPr>
+        <w:t xml:space="preserve"> </w:t>
       </w:r>
       <w:r>
         <w:rPr>
@@ -2924,7 +3661,7 @@
                     <pic:cNvPicPr/>
                   </pic:nvPicPr>
                   <pic:blipFill>
-                    <a:blip r:embed="rId22">
+                    <a:blip r:embed="rId23">
                       <a:extLst>
                         <a:ext uri="{28A0092B-C50C-407E-A947-70E740481C1C}">
                           <a14:useLocalDpi xmlns:a14="http://schemas.microsoft.com/office/drawing/2010/main" val="0"/>
@@ -2985,13 +3722,22 @@
           <w:rFonts w:ascii="Arial" w:hAnsi="Arial" w:cs="Arial"/>
           <w:sz w:val="20"/>
         </w:rPr>
-        <w:t xml:space="preserve"> the Content – Type: text/html and the Content – Encoding: gzip</w:t>
-      </w:r>
+        <w:t xml:space="preserve"> the Content – Type: text/html and the Content – Encoding: </w:t>
+      </w:r>
+      <w:proofErr w:type="spellStart"/>
       <w:r>
         <w:rPr>
           <w:rFonts w:ascii="Arial" w:hAnsi="Arial" w:cs="Arial"/>
           <w:sz w:val="20"/>
         </w:rPr>
+        <w:t>gzip</w:t>
+      </w:r>
+      <w:proofErr w:type="spellEnd"/>
+      <w:r>
+        <w:rPr>
+          <w:rFonts w:ascii="Arial" w:hAnsi="Arial" w:cs="Arial"/>
+          <w:sz w:val="20"/>
+        </w:rPr>
         <w:t xml:space="preserve"> in the Response Header</w:t>
       </w:r>
     </w:p>
@@ -3016,6 +3762,305 @@
     <w:p>
       <w:pPr>
         <w:pStyle w:val="ListParagraph"/>
+        <w:rPr>
+          <w:rFonts w:ascii="Arial" w:hAnsi="Arial" w:cs="Arial"/>
+          <w:sz w:val="24"/>
+        </w:rPr>
+      </w:pPr>
+    </w:p>
+    <w:p>
+      <w:pPr>
+        <w:pStyle w:val="ListParagraph"/>
+        <w:rPr>
+          <w:rFonts w:ascii="Arial" w:hAnsi="Arial" w:cs="Arial"/>
+          <w:sz w:val="24"/>
+        </w:rPr>
+      </w:pPr>
+    </w:p>
+    <w:p>
+      <w:pPr>
+        <w:pStyle w:val="ListParagraph"/>
+        <w:rPr>
+          <w:rFonts w:ascii="Arial" w:hAnsi="Arial" w:cs="Arial"/>
+          <w:sz w:val="24"/>
+        </w:rPr>
+      </w:pPr>
+    </w:p>
+    <w:p>
+      <w:pPr>
+        <w:pStyle w:val="ListParagraph"/>
+        <w:rPr>
+          <w:rFonts w:ascii="Arial" w:hAnsi="Arial" w:cs="Arial"/>
+          <w:sz w:val="24"/>
+        </w:rPr>
+      </w:pPr>
+    </w:p>
+    <w:p>
+      <w:pPr>
+        <w:pStyle w:val="ListParagraph"/>
+        <w:rPr>
+          <w:rFonts w:ascii="Arial" w:hAnsi="Arial" w:cs="Arial"/>
+          <w:sz w:val="24"/>
+        </w:rPr>
+      </w:pPr>
+    </w:p>
+    <w:p>
+      <w:pPr>
+        <w:pStyle w:val="ListParagraph"/>
+        <w:rPr>
+          <w:rFonts w:ascii="Arial" w:hAnsi="Arial" w:cs="Arial"/>
+          <w:sz w:val="24"/>
+        </w:rPr>
+      </w:pPr>
+    </w:p>
+    <w:p>
+      <w:pPr>
+        <w:pStyle w:val="ListParagraph"/>
+        <w:rPr>
+          <w:rFonts w:ascii="Arial" w:hAnsi="Arial" w:cs="Arial"/>
+          <w:sz w:val="24"/>
+        </w:rPr>
+      </w:pPr>
+    </w:p>
+    <w:p>
+      <w:pPr>
+        <w:pStyle w:val="ListParagraph"/>
+        <w:rPr>
+          <w:rFonts w:ascii="Arial" w:hAnsi="Arial" w:cs="Arial"/>
+          <w:sz w:val="24"/>
+        </w:rPr>
+      </w:pPr>
+    </w:p>
+    <w:p>
+      <w:pPr>
+        <w:pStyle w:val="ListParagraph"/>
+        <w:rPr>
+          <w:rFonts w:ascii="Arial" w:hAnsi="Arial" w:cs="Arial"/>
+          <w:sz w:val="24"/>
+        </w:rPr>
+      </w:pPr>
+    </w:p>
+    <w:p>
+      <w:pPr>
+        <w:pStyle w:val="ListParagraph"/>
+        <w:rPr>
+          <w:rFonts w:ascii="Arial" w:hAnsi="Arial" w:cs="Arial"/>
+          <w:sz w:val="24"/>
+        </w:rPr>
+      </w:pPr>
+    </w:p>
+    <w:p>
+      <w:pPr>
+        <w:pStyle w:val="ListParagraph"/>
+        <w:rPr>
+          <w:rFonts w:ascii="Arial" w:hAnsi="Arial" w:cs="Arial"/>
+          <w:sz w:val="24"/>
+        </w:rPr>
+      </w:pPr>
+    </w:p>
+    <w:p>
+      <w:pPr>
+        <w:pStyle w:val="ListParagraph"/>
+        <w:rPr>
+          <w:rFonts w:ascii="Arial" w:hAnsi="Arial" w:cs="Arial"/>
+          <w:sz w:val="24"/>
+        </w:rPr>
+      </w:pPr>
+    </w:p>
+    <w:p>
+      <w:pPr>
+        <w:pStyle w:val="ListParagraph"/>
+        <w:rPr>
+          <w:rFonts w:ascii="Arial" w:hAnsi="Arial" w:cs="Arial"/>
+          <w:sz w:val="24"/>
+        </w:rPr>
+      </w:pPr>
+    </w:p>
+    <w:p>
+      <w:pPr>
+        <w:pStyle w:val="ListParagraph"/>
+        <w:rPr>
+          <w:rFonts w:ascii="Arial" w:hAnsi="Arial" w:cs="Arial"/>
+          <w:sz w:val="24"/>
+        </w:rPr>
+      </w:pPr>
+    </w:p>
+    <w:p>
+      <w:pPr>
+        <w:pStyle w:val="ListParagraph"/>
+        <w:rPr>
+          <w:rFonts w:ascii="Arial" w:hAnsi="Arial" w:cs="Arial"/>
+          <w:sz w:val="24"/>
+        </w:rPr>
+      </w:pPr>
+    </w:p>
+    <w:p>
+      <w:pPr>
+        <w:pStyle w:val="ListParagraph"/>
+        <w:rPr>
+          <w:rFonts w:ascii="Arial" w:hAnsi="Arial" w:cs="Arial"/>
+          <w:sz w:val="24"/>
+        </w:rPr>
+      </w:pPr>
+    </w:p>
+    <w:p>
+      <w:pPr>
+        <w:pStyle w:val="ListParagraph"/>
+        <w:rPr>
+          <w:rFonts w:ascii="Arial" w:hAnsi="Arial" w:cs="Arial"/>
+          <w:sz w:val="24"/>
+        </w:rPr>
+      </w:pPr>
+    </w:p>
+    <w:p>
+      <w:pPr>
+        <w:pStyle w:val="ListParagraph"/>
+        <w:rPr>
+          <w:rFonts w:ascii="Arial" w:hAnsi="Arial" w:cs="Arial"/>
+          <w:sz w:val="24"/>
+        </w:rPr>
+      </w:pPr>
+    </w:p>
+    <w:p>
+      <w:pPr>
+        <w:pStyle w:val="ListParagraph"/>
+        <w:rPr>
+          <w:rFonts w:ascii="Arial" w:hAnsi="Arial" w:cs="Arial"/>
+          <w:sz w:val="24"/>
+        </w:rPr>
+      </w:pPr>
+    </w:p>
+    <w:p>
+      <w:pPr>
+        <w:pStyle w:val="ListParagraph"/>
+        <w:rPr>
+          <w:rFonts w:ascii="Arial" w:hAnsi="Arial" w:cs="Arial"/>
+          <w:sz w:val="24"/>
+        </w:rPr>
+      </w:pPr>
+    </w:p>
+    <w:p>
+      <w:pPr>
+        <w:pStyle w:val="ListParagraph"/>
+        <w:rPr>
+          <w:rFonts w:ascii="Arial" w:hAnsi="Arial" w:cs="Arial"/>
+          <w:sz w:val="24"/>
+        </w:rPr>
+      </w:pPr>
+    </w:p>
+    <w:p>
+      <w:pPr>
+        <w:pStyle w:val="ListParagraph"/>
+        <w:rPr>
+          <w:rFonts w:ascii="Arial" w:hAnsi="Arial" w:cs="Arial"/>
+          <w:sz w:val="24"/>
+        </w:rPr>
+      </w:pPr>
+    </w:p>
+    <w:p>
+      <w:pPr>
+        <w:pStyle w:val="ListParagraph"/>
+        <w:rPr>
+          <w:rFonts w:ascii="Arial" w:hAnsi="Arial" w:cs="Arial"/>
+          <w:sz w:val="24"/>
+        </w:rPr>
+      </w:pPr>
+    </w:p>
+    <w:p>
+      <w:pPr>
+        <w:pStyle w:val="ListParagraph"/>
+        <w:rPr>
+          <w:rFonts w:ascii="Arial" w:hAnsi="Arial" w:cs="Arial"/>
+          <w:sz w:val="24"/>
+        </w:rPr>
+      </w:pPr>
+    </w:p>
+    <w:p>
+      <w:pPr>
+        <w:pStyle w:val="ListParagraph"/>
+        <w:rPr>
+          <w:rFonts w:ascii="Arial" w:hAnsi="Arial" w:cs="Arial"/>
+          <w:sz w:val="24"/>
+        </w:rPr>
+      </w:pPr>
+    </w:p>
+    <w:p>
+      <w:pPr>
+        <w:pStyle w:val="ListParagraph"/>
+        <w:rPr>
+          <w:rFonts w:ascii="Arial" w:hAnsi="Arial" w:cs="Arial"/>
+          <w:sz w:val="24"/>
+        </w:rPr>
+      </w:pPr>
+    </w:p>
+    <w:p>
+      <w:pPr>
+        <w:pStyle w:val="ListParagraph"/>
+        <w:rPr>
+          <w:rFonts w:ascii="Arial" w:hAnsi="Arial" w:cs="Arial"/>
+          <w:sz w:val="24"/>
+        </w:rPr>
+      </w:pPr>
+    </w:p>
+    <w:p>
+      <w:pPr>
+        <w:pStyle w:val="ListParagraph"/>
+        <w:rPr>
+          <w:rFonts w:ascii="Arial" w:hAnsi="Arial" w:cs="Arial"/>
+          <w:sz w:val="24"/>
+        </w:rPr>
+      </w:pPr>
+    </w:p>
+    <w:p>
+      <w:pPr>
+        <w:pStyle w:val="ListParagraph"/>
+        <w:rPr>
+          <w:rFonts w:ascii="Arial" w:hAnsi="Arial" w:cs="Arial"/>
+          <w:sz w:val="24"/>
+        </w:rPr>
+      </w:pPr>
+    </w:p>
+    <w:p>
+      <w:pPr>
+        <w:pStyle w:val="ListParagraph"/>
+        <w:rPr>
+          <w:rFonts w:ascii="Arial" w:hAnsi="Arial" w:cs="Arial"/>
+          <w:sz w:val="24"/>
+        </w:rPr>
+      </w:pPr>
+    </w:p>
+    <w:p>
+      <w:pPr>
+        <w:pStyle w:val="ListParagraph"/>
+        <w:rPr>
+          <w:rFonts w:ascii="Arial" w:hAnsi="Arial" w:cs="Arial"/>
+          <w:sz w:val="24"/>
+        </w:rPr>
+      </w:pPr>
+    </w:p>
+    <w:p>
+      <w:pPr>
+        <w:pStyle w:val="ListParagraph"/>
+        <w:rPr>
+          <w:rFonts w:ascii="Arial" w:hAnsi="Arial" w:cs="Arial"/>
+          <w:sz w:val="24"/>
+        </w:rPr>
+      </w:pPr>
+      <w:bookmarkStart w:id="0" w:name="_GoBack"/>
+      <w:bookmarkEnd w:id="0"/>
+    </w:p>
+    <w:p>
+      <w:pPr>
+        <w:pStyle w:val="ListParagraph"/>
+        <w:rPr>
+          <w:rFonts w:ascii="Arial" w:hAnsi="Arial" w:cs="Arial"/>
+          <w:sz w:val="24"/>
+        </w:rPr>
+      </w:pPr>
+    </w:p>
+    <w:p>
+      <w:pPr>
+        <w:pStyle w:val="ListParagraph"/>
         <w:jc w:val="center"/>
         <w:rPr>
           <w:rFonts w:ascii="Arial" w:hAnsi="Arial" w:cs="Arial"/>
@@ -3029,6 +4074,7 @@
           <w:b/>
           <w:sz w:val="24"/>
         </w:rPr>
+        <w:lastRenderedPageBreak/>
         <w:t>CONTENT CACHING</w:t>
       </w:r>
     </w:p>
@@ -3072,8 +4118,65 @@
           <w:rFonts w:ascii="Arial" w:hAnsi="Arial" w:cs="Arial"/>
           <w:sz w:val="24"/>
         </w:rPr>
-        <w:t>First enable the modules for cache and cache_disk, type sudo a2enmod cache and sudo a2enmod cache_disk</w:t>
-      </w:r>
+        <w:t xml:space="preserve">First enable the modules for cache and </w:t>
+      </w:r>
+      <w:proofErr w:type="spellStart"/>
+      <w:r>
+        <w:rPr>
+          <w:rFonts w:ascii="Arial" w:hAnsi="Arial" w:cs="Arial"/>
+          <w:sz w:val="24"/>
+        </w:rPr>
+        <w:t>cache_disk</w:t>
+      </w:r>
+      <w:proofErr w:type="spellEnd"/>
+      <w:r>
+        <w:rPr>
+          <w:rFonts w:ascii="Arial" w:hAnsi="Arial" w:cs="Arial"/>
+          <w:sz w:val="24"/>
+        </w:rPr>
+        <w:t xml:space="preserve">, type </w:t>
+      </w:r>
+      <w:proofErr w:type="spellStart"/>
+      <w:r>
+        <w:rPr>
+          <w:rFonts w:ascii="Arial" w:hAnsi="Arial" w:cs="Arial"/>
+          <w:sz w:val="24"/>
+        </w:rPr>
+        <w:t>sudo</w:t>
+      </w:r>
+      <w:proofErr w:type="spellEnd"/>
+      <w:r>
+        <w:rPr>
+          <w:rFonts w:ascii="Arial" w:hAnsi="Arial" w:cs="Arial"/>
+          <w:sz w:val="24"/>
+        </w:rPr>
+        <w:t xml:space="preserve"> a2enmod cache and </w:t>
+      </w:r>
+      <w:proofErr w:type="spellStart"/>
+      <w:r>
+        <w:rPr>
+          <w:rFonts w:ascii="Arial" w:hAnsi="Arial" w:cs="Arial"/>
+          <w:sz w:val="24"/>
+        </w:rPr>
+        <w:t>sudo</w:t>
+      </w:r>
+      <w:proofErr w:type="spellEnd"/>
+      <w:r>
+        <w:rPr>
+          <w:rFonts w:ascii="Arial" w:hAnsi="Arial" w:cs="Arial"/>
+          <w:sz w:val="24"/>
+        </w:rPr>
+        <w:t xml:space="preserve"> a2enmod </w:t>
+      </w:r>
+      <w:proofErr w:type="spellStart"/>
+      <w:r>
+        <w:rPr>
+          <w:rFonts w:ascii="Arial" w:hAnsi="Arial" w:cs="Arial"/>
+          <w:sz w:val="24"/>
+        </w:rPr>
+        <w:t>cache_disk</w:t>
+      </w:r>
+      <w:proofErr w:type="spellEnd"/>
     </w:p>
     <w:p>
       <w:pPr>
@@ -3099,7 +4202,46 @@
           <w:rFonts w:ascii="Arial" w:hAnsi="Arial" w:cs="Arial"/>
           <w:sz w:val="24"/>
         </w:rPr>
-        <w:t>Also, type sudo apt-get update and sudo apt-get install apache2-utils.</w:t>
+        <w:t xml:space="preserve">Also, type </w:t>
+      </w:r>
+      <w:proofErr w:type="spellStart"/>
+      <w:r>
+        <w:rPr>
+          <w:rFonts w:ascii="Arial" w:hAnsi="Arial" w:cs="Arial"/>
+          <w:sz w:val="24"/>
+        </w:rPr>
+        <w:t>sudo</w:t>
+      </w:r>
+      <w:proofErr w:type="spellEnd"/>
+      <w:r>
+        <w:rPr>
+          <w:rFonts w:ascii="Arial" w:hAnsi="Arial" w:cs="Arial"/>
+          <w:sz w:val="24"/>
+        </w:rPr>
+        <w:t xml:space="preserve"> apt-get update and </w:t>
+      </w:r>
+      <w:proofErr w:type="spellStart"/>
+      <w:r>
+        <w:rPr>
+          <w:rFonts w:ascii="Arial" w:hAnsi="Arial" w:cs="Arial"/>
+          <w:sz w:val="24"/>
+        </w:rPr>
+        <w:t>sud</w:t>
+      </w:r>
+      <w:r>
+        <w:rPr>
+          <w:rFonts w:ascii="Arial" w:hAnsi="Arial" w:cs="Arial"/>
+          <w:sz w:val="24"/>
+        </w:rPr>
+        <w:t>o</w:t>
+      </w:r>
+      <w:proofErr w:type="spellEnd"/>
+      <w:r>
+        <w:rPr>
+          <w:rFonts w:ascii="Arial" w:hAnsi="Arial" w:cs="Arial"/>
+          <w:sz w:val="24"/>
+        </w:rPr>
+        <w:t xml:space="preserve"> apt-get install apache2-utils</w:t>
       </w:r>
     </w:p>
     <w:p>
@@ -3126,8 +4268,50 @@
           <w:rFonts w:ascii="Arial" w:hAnsi="Arial" w:cs="Arial"/>
           <w:sz w:val="24"/>
         </w:rPr>
-        <w:t>Go to the directory /etc/apache2/mods-enabled/cache_disk.conf</w:t>
-      </w:r>
+        <w:t xml:space="preserve">For global </w:t>
+      </w:r>
+      <w:r>
+        <w:rPr>
+          <w:rFonts w:ascii="Arial" w:hAnsi="Arial" w:cs="Arial"/>
+          <w:sz w:val="24"/>
+        </w:rPr>
+        <w:t>Go to the directory /</w:t>
+      </w:r>
+      <w:proofErr w:type="spellStart"/>
+      <w:r>
+        <w:rPr>
+          <w:rFonts w:ascii="Arial" w:hAnsi="Arial" w:cs="Arial"/>
+          <w:sz w:val="24"/>
+        </w:rPr>
+        <w:t>etc</w:t>
+      </w:r>
+      <w:proofErr w:type="spellEnd"/>
+      <w:r>
+        <w:rPr>
+          <w:rFonts w:ascii="Arial" w:hAnsi="Arial" w:cs="Arial"/>
+          <w:sz w:val="24"/>
+        </w:rPr>
+        <w:t>/apache2/mods-enabled/</w:t>
+      </w:r>
+      <w:proofErr w:type="spellStart"/>
+      <w:r>
+        <w:rPr>
+          <w:rFonts w:ascii="Arial" w:hAnsi="Arial" w:cs="Arial"/>
+          <w:sz w:val="24"/>
+        </w:rPr>
+        <w:t>cache_disk.conf</w:t>
+      </w:r>
+      <w:proofErr w:type="spellEnd"/>
+    </w:p>
+    <w:p>
+      <w:pPr>
+        <w:pStyle w:val="ListParagraph"/>
+        <w:ind w:left="1080"/>
+        <w:rPr>
+          <w:rFonts w:ascii="Arial" w:hAnsi="Arial" w:cs="Arial"/>
+          <w:sz w:val="24"/>
+        </w:rPr>
+      </w:pPr>
     </w:p>
     <w:p>
       <w:pPr>

</xml_diff>